<commit_message>
UPDATE: Updated Bao_Cao.docx with final content.
</commit_message>
<xml_diff>
--- a/Bao_Cao.docx
+++ b/Bao_Cao.docx
@@ -19358,7 +19358,23 @@
           <w:sz w:val="26"/>
           <w:szCs w:val="26"/>
         </w:rPr>
-        <w:t xml:space="preserve">Để tạo ra một biểu đồ Feature Importance duy nhất từ Ensemble, bạn sẽ phải tìm cách </w:t>
+        <w:t xml:space="preserve">Để tạo ra một biểu đồ Feature Importance duy nhất từ Ensemble, </w:t>
+      </w:r>
+      <w:r>
+        <w:rPr>
+          <w:rFonts w:ascii="Times New Roman" w:hAnsi="Times New Roman" w:cs="Times New Roman"/>
+          <w:sz w:val="26"/>
+          <w:szCs w:val="26"/>
+        </w:rPr>
+        <w:t>em</w:t>
+      </w:r>
+      <w:r>
+        <w:rPr>
+          <w:rFonts w:ascii="Times New Roman" w:hAnsi="Times New Roman" w:cs="Times New Roman"/>
+          <w:sz w:val="26"/>
+          <w:szCs w:val="26"/>
+        </w:rPr>
+        <w:t xml:space="preserve"> sẽ phải tìm cách </w:t>
       </w:r>
       <w:r>
         <w:rPr>
@@ -19823,6 +19839,7 @@
       <w:r>
         <w:rPr>
           <w:rFonts w:ascii="Times New Roman" w:hAnsi="Times New Roman" w:cs="Times New Roman"/>
+          <w:noProof/>
           <w:sz w:val="26"/>
           <w:szCs w:val="26"/>
         </w:rPr>
@@ -20375,7 +20392,7 @@
           <w:sz w:val="26"/>
           <w:szCs w:val="26"/>
         </w:rPr>
-        <w:t>Dockerfile là bản thiết kế để xây dựng ảnh Docker (Docker Image). Ảnh này chứa tất cả mã nguồn, thư viện, và cấu hình cần thiết để chạy ứng dụng FastAPI của bạn một cách độc lập và nhất quán.</w:t>
+        <w:t>Dockerfile là bản thiết kế để xây dựng ảnh Docker (Docker Image). Ảnh này chứa tất cả mã nguồn, thư viện, và cấu hình cần thiết để chạy ứng dụng FastAPI một cách độc lập và nhất quán.</w:t>
       </w:r>
     </w:p>
     <w:p>
@@ -20474,7 +20491,23 @@
           <w:sz w:val="26"/>
           <w:szCs w:val="26"/>
         </w:rPr>
-        <w:t>Tính Nhất quán Môi trường (Environment Consistency): Docker đảm bảo rằng môi trường chạy API trên máy tính cục bộ của bạn, trên máy chủ của Render, hay bất kỳ hệ thống nào khác, đều hoàn toàn giống nhau (cùng phiên bản Python, cùng phiên bản thư viện, cùng file mô hình).</w:t>
+        <w:t xml:space="preserve">Tính Nhất quán Môi trường (Environment Consistency): Docker đảm bảo rằng môi trường chạy API trên máy tính cục bộ của </w:t>
+      </w:r>
+      <w:r>
+        <w:rPr>
+          <w:rFonts w:ascii="Times New Roman" w:hAnsi="Times New Roman" w:cs="Times New Roman"/>
+          <w:sz w:val="26"/>
+          <w:szCs w:val="26"/>
+        </w:rPr>
+        <w:t>em</w:t>
+      </w:r>
+      <w:r>
+        <w:rPr>
+          <w:rFonts w:ascii="Times New Roman" w:hAnsi="Times New Roman" w:cs="Times New Roman"/>
+          <w:sz w:val="26"/>
+          <w:szCs w:val="26"/>
+        </w:rPr>
+        <w:t>, trên máy chủ của Render, hay bất kỳ hệ thống nào khác, đều hoàn toàn giống nhau (cùng phiên bản Python, cùng phiên bản thư viện, cùng file mô hình).</w:t>
       </w:r>
     </w:p>
     <w:p>
@@ -24131,7 +24164,23 @@
           <w:sz w:val="26"/>
           <w:szCs w:val="26"/>
         </w:rPr>
-        <w:t xml:space="preserve"> Đây là các dịch vụ Serverless Container. Chúng cung cấp giải pháp nhẹ hơn K8s, cho phép API của bạn tự động mở rộng tức thời </w:t>
+        <w:t xml:space="preserve"> Đây là các dịch vụ Serverless Container. Chúng cung cấp giải pháp nhẹ hơn K8s, cho phép API của </w:t>
+      </w:r>
+      <w:r>
+        <w:rPr>
+          <w:rFonts w:ascii="Times New Roman" w:hAnsi="Times New Roman" w:cs="Times New Roman"/>
+          <w:sz w:val="26"/>
+          <w:szCs w:val="26"/>
+        </w:rPr>
+        <w:t>em</w:t>
+      </w:r>
+      <w:r>
+        <w:rPr>
+          <w:rFonts w:ascii="Times New Roman" w:hAnsi="Times New Roman" w:cs="Times New Roman"/>
+          <w:sz w:val="26"/>
+          <w:szCs w:val="26"/>
+        </w:rPr>
+        <w:t xml:space="preserve"> tự động mở rộng tức thời </w:t>
       </w:r>
       <w:r>
         <w:rPr>

</xml_diff>